<commit_message>
[Doc]_Delete unecessary files and update document
</commit_message>
<xml_diff>
--- a/WIP/Users/HuyenPT/BSN_Progress Report 1_v1.0_EN.docx
+++ b/WIP/Users/HuyenPT/BSN_Progress Report 1_v1.0_EN.docx
@@ -85,14 +85,14 @@
                   </w:pPr>
                   <w:r>
                     <w:rPr>
-                      <w:rFonts w:cs="Tahoma"/>
+                      <w:rFonts w:ascii="Times New Roman" w:hAnsi="Times New Roman"/>
                       <w:noProof/>
                       <w:lang w:eastAsia="ja-JP"/>
                     </w:rPr>
                     <mc:AlternateContent>
                       <mc:Choice Requires="wpc">
                         <w:drawing>
-                          <wp:anchor distT="0" distB="0" distL="114300" distR="114300" simplePos="0" relativeHeight="251659264" behindDoc="0" locked="0" layoutInCell="1" allowOverlap="1" wp14:anchorId="5564FFAA" wp14:editId="1EB10E5A">
+                          <wp:anchor distT="0" distB="0" distL="114300" distR="114300" simplePos="0" relativeHeight="251659264" behindDoc="0" locked="0" layoutInCell="1" allowOverlap="1" wp14:anchorId="21FCA9A7" wp14:editId="7505353F">
                             <wp:simplePos x="0" y="0"/>
                             <wp:positionH relativeFrom="column">
                               <wp:posOffset>-1920875</wp:posOffset>
@@ -22003,7 +22003,7 @@
               <w:bottom w:val="single" w:sz="4" w:space="0" w:color="auto"/>
               <w:right w:val="single" w:sz="4" w:space="0" w:color="auto"/>
             </w:tcBorders>
-            <w:shd w:val="clear" w:color="auto" w:fill="FFFFFF" w:themeFill="background1"/>
+            <w:shd w:val="clear" w:color="auto" w:fill="70AD47" w:themeFill="accent6"/>
           </w:tcPr>
           <w:p>
             <w:pPr>
@@ -22051,7 +22051,7 @@
               <w:bottom w:val="single" w:sz="4" w:space="0" w:color="auto"/>
               <w:right w:val="single" w:sz="4" w:space="0" w:color="auto"/>
             </w:tcBorders>
-            <w:shd w:val="clear" w:color="auto" w:fill="FFFFFF" w:themeFill="background1"/>
+            <w:shd w:val="clear" w:color="auto" w:fill="70AD47" w:themeFill="accent6"/>
           </w:tcPr>
           <w:p>
             <w:pPr>
@@ -22104,7 +22104,7 @@
               <w:bottom w:val="single" w:sz="4" w:space="0" w:color="auto"/>
               <w:right w:val="single" w:sz="4" w:space="0" w:color="auto"/>
             </w:tcBorders>
-            <w:shd w:val="clear" w:color="auto" w:fill="FFFFFF" w:themeFill="background1"/>
+            <w:shd w:val="clear" w:color="auto" w:fill="70AD47" w:themeFill="accent6"/>
           </w:tcPr>
           <w:p>
             <w:pPr>
@@ -22152,7 +22152,7 @@
               <w:bottom w:val="single" w:sz="4" w:space="0" w:color="auto"/>
               <w:right w:val="single" w:sz="4" w:space="0" w:color="auto"/>
             </w:tcBorders>
-            <w:shd w:val="clear" w:color="auto" w:fill="FFFFFF" w:themeFill="background1"/>
+            <w:shd w:val="clear" w:color="auto" w:fill="70AD47" w:themeFill="accent6"/>
           </w:tcPr>
           <w:p>
             <w:pPr>
@@ -22202,7 +22202,7 @@
               <w:bottom w:val="single" w:sz="4" w:space="0" w:color="auto"/>
               <w:right w:val="single" w:sz="4" w:space="0" w:color="auto"/>
             </w:tcBorders>
-            <w:shd w:val="clear" w:color="auto" w:fill="FFFFFF" w:themeFill="background1"/>
+            <w:shd w:val="clear" w:color="auto" w:fill="70AD47" w:themeFill="accent6"/>
           </w:tcPr>
           <w:p>
             <w:pPr>
@@ -22230,7 +22230,10 @@
               <w:cnfStyle w:val="000000000000" w:firstRow="0" w:lastRow="0" w:firstColumn="0" w:lastColumn="0" w:oddVBand="0" w:evenVBand="0" w:oddHBand="0" w:evenHBand="0" w:firstRowFirstColumn="0" w:firstRowLastColumn="0" w:lastRowFirstColumn="0" w:lastRowLastColumn="0"/>
             </w:pPr>
             <w:r>
-              <w:t>20-09-2016</w:t>
+              <w:t>09/20/</w:t>
+            </w:r>
+            <w:r>
+              <w:t>2016</w:t>
             </w:r>
           </w:p>
         </w:tc>
@@ -22245,7 +22248,7 @@
               <w:bottom w:val="single" w:sz="4" w:space="0" w:color="auto"/>
               <w:right w:val="single" w:sz="4" w:space="0" w:color="auto"/>
             </w:tcBorders>
-            <w:shd w:val="clear" w:color="auto" w:fill="FFFFFF" w:themeFill="background1"/>
+            <w:shd w:val="clear" w:color="auto" w:fill="70AD47" w:themeFill="accent6"/>
           </w:tcPr>
           <w:p>
             <w:pPr>
@@ -22292,7 +22295,7 @@
               <w:bottom w:val="single" w:sz="4" w:space="0" w:color="auto"/>
               <w:right w:val="single" w:sz="4" w:space="0" w:color="auto"/>
             </w:tcBorders>
-            <w:shd w:val="clear" w:color="auto" w:fill="FFFFFF" w:themeFill="background1"/>
+            <w:shd w:val="clear" w:color="auto" w:fill="70AD47" w:themeFill="accent6"/>
           </w:tcPr>
           <w:p>
             <w:pPr>
@@ -22304,10 +22307,7 @@
             <w:r>
               <w:rPr>
                 <w:rStyle w:val="FootnoteReference"/>
-                <w:rFonts w:ascii="Times New Roman" w:hAnsi="Times New Roman"/>
-                <w:color w:val="0D0D0D" w:themeColor="text1" w:themeTint="F2"/>
-                <w:sz w:val="22"/>
-                <w:szCs w:val="22"/>
+                <w:b/>
               </w:rPr>
               <w:footnoteReference w:id="1"/>
             </w:r>
@@ -22330,13 +22330,22 @@
               <w:cnfStyle w:val="000000100000" w:firstRow="0" w:lastRow="0" w:firstColumn="0" w:lastColumn="0" w:oddVBand="0" w:evenVBand="0" w:oddHBand="1" w:evenHBand="0" w:firstRowFirstColumn="0" w:firstRowLastColumn="0" w:lastRowFirstColumn="0" w:lastRowLastColumn="0"/>
             </w:pPr>
             <w:r>
-              <w:t xml:space="preserve">05-09-2016 </w:t>
+              <w:t>09/05/</w:t>
             </w:r>
             <w:r>
-              <w:t>–</w:t>
+              <w:t xml:space="preserve">2016 – </w:t>
             </w:r>
             <w:r>
-              <w:t xml:space="preserve"> 20-09-2016</w:t>
+              <w:t>09/</w:t>
+            </w:r>
+            <w:r>
+              <w:t>20</w:t>
+            </w:r>
+            <w:r>
+              <w:t>/</w:t>
+            </w:r>
+            <w:r>
+              <w:t>2016</w:t>
             </w:r>
           </w:p>
         </w:tc>
@@ -22351,7 +22360,7 @@
               <w:bottom w:val="single" w:sz="4" w:space="0" w:color="auto"/>
               <w:right w:val="single" w:sz="4" w:space="0" w:color="auto"/>
             </w:tcBorders>
-            <w:shd w:val="clear" w:color="auto" w:fill="FFFFFF" w:themeFill="background1"/>
+            <w:shd w:val="clear" w:color="auto" w:fill="70AD47" w:themeFill="accent6"/>
           </w:tcPr>
           <w:p>
             <w:pPr>
@@ -22437,7 +22446,7 @@
               <w:bottom w:val="none" w:sz="0" w:space="0" w:color="auto"/>
               <w:right w:val="none" w:sz="0" w:space="0" w:color="auto"/>
             </w:tcBorders>
-            <w:shd w:val="clear" w:color="auto" w:fill="9CC2E5" w:themeFill="accent1" w:themeFillTint="99"/>
+            <w:shd w:val="clear" w:color="auto" w:fill="70AD47" w:themeFill="accent6"/>
           </w:tcPr>
           <w:p>
             <w:pPr>
@@ -22458,7 +22467,7 @@
               <w:bottom w:val="none" w:sz="0" w:space="0" w:color="auto"/>
               <w:right w:val="none" w:sz="0" w:space="0" w:color="auto"/>
             </w:tcBorders>
-            <w:shd w:val="clear" w:color="auto" w:fill="9CC2E5" w:themeFill="accent1" w:themeFillTint="99"/>
+            <w:shd w:val="clear" w:color="auto" w:fill="70AD47" w:themeFill="accent6"/>
           </w:tcPr>
           <w:p>
             <w:pPr>
@@ -22479,7 +22488,7 @@
               <w:bottom w:val="none" w:sz="0" w:space="0" w:color="auto"/>
               <w:right w:val="none" w:sz="0" w:space="0" w:color="auto"/>
             </w:tcBorders>
-            <w:shd w:val="clear" w:color="auto" w:fill="9CC2E5" w:themeFill="accent1" w:themeFillTint="99"/>
+            <w:shd w:val="clear" w:color="auto" w:fill="70AD47" w:themeFill="accent6"/>
           </w:tcPr>
           <w:p>
             <w:pPr>
@@ -22525,9 +22534,21 @@
           <w:p>
             <w:pPr>
               <w:pStyle w:val="bang0"/>
+              <w:rPr>
+                <w:rFonts w:cs="Times New Roman"/>
+              </w:rPr>
             </w:pPr>
             <w:r>
-              <w:t>05-09-2016</w:t>
+              <w:rPr>
+                <w:rFonts w:cs="Times New Roman"/>
+              </w:rPr>
+              <w:t>09/05/</w:t>
+            </w:r>
+            <w:r>
+              <w:rPr>
+                <w:rFonts w:cs="Times New Roman"/>
+              </w:rPr>
+              <w:t>2016</w:t>
             </w:r>
           </w:p>
         </w:tc>
@@ -22586,15 +22607,12 @@
           <w:p>
             <w:pPr>
               <w:pStyle w:val="Bang"/>
-              <w:rPr>
-                <w:color w:val="0D0D0D" w:themeColor="text1" w:themeTint="F2"/>
-              </w:rPr>
             </w:pPr>
             <w:r>
-              <w:rPr>
-                <w:color w:val="0D0D0D" w:themeColor="text1" w:themeTint="F2"/>
-              </w:rPr>
-              <w:t>20-09-2016</w:t>
+              <w:t>09/20/</w:t>
+            </w:r>
+            <w:r>
+              <w:t>2016</w:t>
             </w:r>
           </w:p>
         </w:tc>
@@ -22669,13 +22687,11 @@
             <w:pPr>
               <w:pStyle w:val="Bang"/>
               <w:rPr>
-                <w:color w:val="0D0D0D" w:themeColor="text1" w:themeTint="F2"/>
                 <w:lang w:eastAsia="ja-JP"/>
               </w:rPr>
             </w:pPr>
             <w:r>
               <w:rPr>
-                <w:color w:val="0D0D0D" w:themeColor="text1" w:themeTint="F2"/>
                 <w:lang w:eastAsia="ja-JP"/>
               </w:rPr>
               <w:t>Phạm Thị Huyền</w:t>
@@ -22685,13 +22701,11 @@
             <w:pPr>
               <w:pStyle w:val="Bang"/>
               <w:rPr>
-                <w:color w:val="0D0D0D" w:themeColor="text1" w:themeTint="F2"/>
                 <w:lang w:eastAsia="ja-JP"/>
               </w:rPr>
             </w:pPr>
             <w:r>
               <w:rPr>
-                <w:color w:val="0D0D0D" w:themeColor="text1" w:themeTint="F2"/>
                 <w:lang w:eastAsia="ja-JP"/>
               </w:rPr>
               <w:t>Thái Thị Cẩm Vân</w:t>
@@ -22701,13 +22715,11 @@
             <w:pPr>
               <w:pStyle w:val="Bang"/>
               <w:rPr>
-                <w:color w:val="0D0D0D" w:themeColor="text1" w:themeTint="F2"/>
                 <w:lang w:eastAsia="ja-JP"/>
               </w:rPr>
             </w:pPr>
             <w:r>
               <w:rPr>
-                <w:color w:val="0D0D0D" w:themeColor="text1" w:themeTint="F2"/>
                 <w:lang w:eastAsia="ja-JP"/>
               </w:rPr>
               <w:t>Vũ Hải Đăng</w:t>
@@ -22717,13 +22729,11 @@
             <w:pPr>
               <w:pStyle w:val="Bang"/>
               <w:rPr>
-                <w:color w:val="0D0D0D" w:themeColor="text1" w:themeTint="F2"/>
                 <w:lang w:eastAsia="ja-JP"/>
               </w:rPr>
             </w:pPr>
             <w:r>
               <w:rPr>
-                <w:color w:val="0D0D0D" w:themeColor="text1" w:themeTint="F2"/>
                 <w:lang w:eastAsia="ja-JP"/>
               </w:rPr>
               <w:t>Chu Minh Hải</w:t>
@@ -22733,13 +22743,11 @@
             <w:pPr>
               <w:pStyle w:val="Bang"/>
               <w:rPr>
-                <w:color w:val="0D0D0D" w:themeColor="text1" w:themeTint="F2"/>
                 <w:lang w:eastAsia="ja-JP"/>
               </w:rPr>
             </w:pPr>
             <w:r>
               <w:rPr>
-                <w:color w:val="0D0D0D" w:themeColor="text1" w:themeTint="F2"/>
                 <w:lang w:eastAsia="ja-JP"/>
               </w:rPr>
               <w:t>Nguyễn Thị Hải Yến</w:t>
@@ -22815,7 +22823,6 @@
             </w:r>
             <w:r>
               <w:rPr>
-                <w:rFonts w:hint="eastAsia"/>
                 <w:lang w:eastAsia="ja-JP"/>
               </w:rPr>
               <w:t xml:space="preserve"> </w:t>
@@ -22893,7 +22900,6 @@
             </w:r>
             <w:r>
               <w:rPr>
-                <w:rFonts w:hint="eastAsia"/>
                 <w:lang w:eastAsia="ja-JP"/>
               </w:rPr>
               <w:t xml:space="preserve"> </w:t>
@@ -23278,7 +23284,7 @@
         <w:tc>
           <w:tcPr>
             <w:tcW w:w="648" w:type="dxa"/>
-            <w:shd w:val="clear" w:color="auto" w:fill="9CC2E5" w:themeFill="accent1" w:themeFillTint="99"/>
+            <w:shd w:val="clear" w:color="auto" w:fill="70AD47" w:themeFill="accent6"/>
           </w:tcPr>
           <w:p>
             <w:pPr>
@@ -23289,7 +23295,7 @@
         <w:tc>
           <w:tcPr>
             <w:tcW w:w="2520" w:type="dxa"/>
-            <w:shd w:val="clear" w:color="auto" w:fill="9CC2E5" w:themeFill="accent1" w:themeFillTint="99"/>
+            <w:shd w:val="clear" w:color="auto" w:fill="70AD47" w:themeFill="accent6"/>
           </w:tcPr>
           <w:p>
             <w:pPr>
@@ -23303,7 +23309,7 @@
         <w:tc>
           <w:tcPr>
             <w:tcW w:w="2070" w:type="dxa"/>
-            <w:shd w:val="clear" w:color="auto" w:fill="9CC2E5" w:themeFill="accent1" w:themeFillTint="99"/>
+            <w:shd w:val="clear" w:color="auto" w:fill="70AD47" w:themeFill="accent6"/>
           </w:tcPr>
           <w:p>
             <w:pPr>
@@ -23317,7 +23323,7 @@
         <w:tc>
           <w:tcPr>
             <w:tcW w:w="1530" w:type="dxa"/>
-            <w:shd w:val="clear" w:color="auto" w:fill="9CC2E5" w:themeFill="accent1" w:themeFillTint="99"/>
+            <w:shd w:val="clear" w:color="auto" w:fill="70AD47" w:themeFill="accent6"/>
           </w:tcPr>
           <w:p>
             <w:pPr>
@@ -23331,7 +23337,7 @@
         <w:tc>
           <w:tcPr>
             <w:tcW w:w="990" w:type="dxa"/>
-            <w:shd w:val="clear" w:color="auto" w:fill="9CC2E5" w:themeFill="accent1" w:themeFillTint="99"/>
+            <w:shd w:val="clear" w:color="auto" w:fill="70AD47" w:themeFill="accent6"/>
           </w:tcPr>
           <w:p>
             <w:pPr>
@@ -23345,7 +23351,7 @@
         <w:tc>
           <w:tcPr>
             <w:tcW w:w="1170" w:type="dxa"/>
-            <w:shd w:val="clear" w:color="auto" w:fill="9CC2E5" w:themeFill="accent1" w:themeFillTint="99"/>
+            <w:shd w:val="clear" w:color="auto" w:fill="70AD47" w:themeFill="accent6"/>
           </w:tcPr>
           <w:p>
             <w:pPr>
@@ -23359,7 +23365,7 @@
         <w:tc>
           <w:tcPr>
             <w:tcW w:w="1480" w:type="dxa"/>
-            <w:shd w:val="clear" w:color="auto" w:fill="9CC2E5" w:themeFill="accent1" w:themeFillTint="99"/>
+            <w:shd w:val="clear" w:color="auto" w:fill="70AD47" w:themeFill="accent6"/>
           </w:tcPr>
           <w:p>
             <w:pPr>
@@ -23382,7 +23388,6 @@
           <w:p>
             <w:pPr>
               <w:pStyle w:val="Bang"/>
-              <w:jc w:val="center"/>
               <w:rPr>
                 <w:lang w:eastAsia="ja-JP"/>
               </w:rPr>
@@ -23434,21 +23439,18 @@
           <w:p>
             <w:pPr>
               <w:pStyle w:val="Bang"/>
-              <w:rPr>
-                <w:color w:val="0D0D0D" w:themeColor="text1" w:themeTint="F2"/>
-              </w:rPr>
             </w:pPr>
             <w:r>
-              <w:rPr>
-                <w:color w:val="0D0D0D" w:themeColor="text1" w:themeTint="F2"/>
-              </w:rPr>
+              <w:t>09/</w:t>
+            </w:r>
+            <w:r>
               <w:t>08</w:t>
             </w:r>
             <w:r>
-              <w:rPr>
-                <w:color w:val="0D0D0D" w:themeColor="text1" w:themeTint="F2"/>
-              </w:rPr>
-              <w:t>-09-2016</w:t>
+              <w:t>/</w:t>
+            </w:r>
+            <w:r>
+              <w:t>2016</w:t>
             </w:r>
           </w:p>
         </w:tc>
@@ -23460,6 +23462,9 @@
             <w:pPr>
               <w:pStyle w:val="Bang"/>
             </w:pPr>
+            <w:r>
+              <w:t>Done</w:t>
+            </w:r>
           </w:p>
         </w:tc>
         <w:tc>
@@ -23552,21 +23557,18 @@
           <w:p>
             <w:pPr>
               <w:pStyle w:val="Bang"/>
-              <w:rPr>
-                <w:color w:val="0D0D0D" w:themeColor="text1" w:themeTint="F2"/>
-              </w:rPr>
             </w:pPr>
             <w:r>
-              <w:rPr>
-                <w:color w:val="0D0D0D" w:themeColor="text1" w:themeTint="F2"/>
-              </w:rPr>
+              <w:t>09/</w:t>
+            </w:r>
+            <w:r>
               <w:t>08</w:t>
             </w:r>
             <w:r>
-              <w:rPr>
-                <w:color w:val="0D0D0D" w:themeColor="text1" w:themeTint="F2"/>
-              </w:rPr>
-              <w:t>-09-2016</w:t>
+              <w:t>/</w:t>
+            </w:r>
+            <w:r>
+              <w:t>2016</w:t>
             </w:r>
           </w:p>
         </w:tc>
@@ -23578,6 +23580,9 @@
             <w:pPr>
               <w:pStyle w:val="Bang"/>
             </w:pPr>
+            <w:r>
+              <w:t>Done</w:t>
+            </w:r>
           </w:p>
         </w:tc>
         <w:tc>
@@ -23612,7 +23617,6 @@
           <w:p>
             <w:pPr>
               <w:pStyle w:val="Bang"/>
-              <w:jc w:val="center"/>
             </w:pPr>
             <w:r>
               <w:t>3</w:t>
@@ -23652,21 +23656,18 @@
           <w:p>
             <w:pPr>
               <w:pStyle w:val="Bang"/>
-              <w:rPr>
-                <w:color w:val="0D0D0D" w:themeColor="text1" w:themeTint="F2"/>
-              </w:rPr>
             </w:pPr>
             <w:r>
-              <w:rPr>
-                <w:color w:val="0D0D0D" w:themeColor="text1" w:themeTint="F2"/>
-              </w:rPr>
+              <w:t>09/</w:t>
+            </w:r>
+            <w:r>
               <w:t>08</w:t>
             </w:r>
             <w:r>
-              <w:rPr>
-                <w:color w:val="0D0D0D" w:themeColor="text1" w:themeTint="F2"/>
-              </w:rPr>
-              <w:t>-09-2016</w:t>
+              <w:t>/</w:t>
+            </w:r>
+            <w:r>
+              <w:t>2016</w:t>
             </w:r>
           </w:p>
         </w:tc>
@@ -23678,6 +23679,9 @@
             <w:pPr>
               <w:pStyle w:val="Bang"/>
             </w:pPr>
+            <w:r>
+              <w:t>Done</w:t>
+            </w:r>
           </w:p>
         </w:tc>
         <w:tc>
@@ -23712,7 +23716,6 @@
           <w:p>
             <w:pPr>
               <w:pStyle w:val="Bang"/>
-              <w:jc w:val="center"/>
             </w:pPr>
             <w:r>
               <w:t>4</w:t>
@@ -23760,7 +23763,25 @@
               <w:rPr>
                 <w:lang w:eastAsia="ja-JP"/>
               </w:rPr>
-              <w:t>10-09-2016</w:t>
+              <w:t>09/</w:t>
+            </w:r>
+            <w:r>
+              <w:rPr>
+                <w:lang w:eastAsia="ja-JP"/>
+              </w:rPr>
+              <w:t>10</w:t>
+            </w:r>
+            <w:r>
+              <w:rPr>
+                <w:lang w:eastAsia="ja-JP"/>
+              </w:rPr>
+              <w:t>/</w:t>
+            </w:r>
+            <w:r>
+              <w:rPr>
+                <w:lang w:eastAsia="ja-JP"/>
+              </w:rPr>
+              <w:t>2016</w:t>
             </w:r>
           </w:p>
         </w:tc>
@@ -23772,6 +23793,9 @@
             <w:pPr>
               <w:pStyle w:val="Bang"/>
             </w:pPr>
+            <w:r>
+              <w:t>Done</w:t>
+            </w:r>
           </w:p>
         </w:tc>
         <w:tc>
@@ -23812,7 +23836,6 @@
           <w:p>
             <w:pPr>
               <w:pStyle w:val="Bang"/>
-              <w:jc w:val="center"/>
             </w:pPr>
             <w:r>
               <w:t>5</w:t>
@@ -23830,6 +23853,18 @@
             <w:r>
               <w:t>User Requirement Specification</w:t>
             </w:r>
+            <w:r>
+              <w:t xml:space="preserve"> for 1</w:t>
+            </w:r>
+            <w:r>
+              <w:rPr>
+                <w:vertAlign w:val="superscript"/>
+              </w:rPr>
+              <w:t>st</w:t>
+            </w:r>
+            <w:r>
+              <w:t xml:space="preserve"> phase</w:t>
+            </w:r>
           </w:p>
         </w:tc>
         <w:tc>
@@ -23841,7 +23876,7 @@
               <w:pStyle w:val="Bang"/>
             </w:pPr>
             <w:r>
-              <w:t>HuyenPT, DangVH</w:t>
+              <w:t>VanTTC</w:t>
             </w:r>
           </w:p>
         </w:tc>
@@ -23860,7 +23895,25 @@
               <w:rPr>
                 <w:lang w:eastAsia="ja-JP"/>
               </w:rPr>
-              <w:t>13-09-2016</w:t>
+              <w:t>09/</w:t>
+            </w:r>
+            <w:r>
+              <w:rPr>
+                <w:lang w:eastAsia="ja-JP"/>
+              </w:rPr>
+              <w:t>13</w:t>
+            </w:r>
+            <w:r>
+              <w:rPr>
+                <w:lang w:eastAsia="ja-JP"/>
+              </w:rPr>
+              <w:t>/</w:t>
+            </w:r>
+            <w:r>
+              <w:rPr>
+                <w:lang w:eastAsia="ja-JP"/>
+              </w:rPr>
+              <w:t>2016</w:t>
             </w:r>
           </w:p>
         </w:tc>
@@ -23872,6 +23925,12 @@
             <w:pPr>
               <w:pStyle w:val="Bang"/>
             </w:pPr>
+            <w:r>
+              <w:t>Done</w:t>
+            </w:r>
+            <w:r>
+              <w:t xml:space="preserve"> (phase 1)</w:t>
+            </w:r>
           </w:p>
         </w:tc>
         <w:tc>
@@ -23912,7 +23971,6 @@
           <w:p>
             <w:pPr>
               <w:pStyle w:val="Bang"/>
-              <w:jc w:val="center"/>
             </w:pPr>
             <w:r>
               <w:t>6</w:t>
@@ -23960,7 +24018,25 @@
               <w:rPr>
                 <w:lang w:eastAsia="ja-JP"/>
               </w:rPr>
-              <w:t>13-09-2016</w:t>
+              <w:t>09/</w:t>
+            </w:r>
+            <w:r>
+              <w:rPr>
+                <w:lang w:eastAsia="ja-JP"/>
+              </w:rPr>
+              <w:t>13</w:t>
+            </w:r>
+            <w:r>
+              <w:rPr>
+                <w:lang w:eastAsia="ja-JP"/>
+              </w:rPr>
+              <w:t>/</w:t>
+            </w:r>
+            <w:r>
+              <w:rPr>
+                <w:lang w:eastAsia="ja-JP"/>
+              </w:rPr>
+              <w:t>2016</w:t>
             </w:r>
           </w:p>
         </w:tc>
@@ -23972,6 +24048,9 @@
             <w:pPr>
               <w:pStyle w:val="Bang"/>
             </w:pPr>
+            <w:r>
+              <w:t>In progress</w:t>
+            </w:r>
           </w:p>
         </w:tc>
         <w:tc>
@@ -24012,7 +24091,6 @@
           <w:p>
             <w:pPr>
               <w:pStyle w:val="Bang"/>
-              <w:jc w:val="center"/>
             </w:pPr>
             <w:r>
               <w:t>7</w:t>
@@ -24041,10 +24119,7 @@
               <w:pStyle w:val="Bang"/>
             </w:pPr>
             <w:r>
-              <w:t>VanTTC, DangVH</w:t>
-            </w:r>
-            <w:r>
-              <w:t>, HuyenPT</w:t>
+              <w:t>HuyenPT</w:t>
             </w:r>
           </w:p>
         </w:tc>
@@ -24063,7 +24138,25 @@
               <w:rPr>
                 <w:lang w:eastAsia="ja-JP"/>
               </w:rPr>
-              <w:t>15-09-2016</w:t>
+              <w:t>09/</w:t>
+            </w:r>
+            <w:r>
+              <w:rPr>
+                <w:lang w:eastAsia="ja-JP"/>
+              </w:rPr>
+              <w:t>15</w:t>
+            </w:r>
+            <w:r>
+              <w:rPr>
+                <w:lang w:eastAsia="ja-JP"/>
+              </w:rPr>
+              <w:t>/</w:t>
+            </w:r>
+            <w:r>
+              <w:rPr>
+                <w:lang w:eastAsia="ja-JP"/>
+              </w:rPr>
+              <w:t>2016</w:t>
             </w:r>
           </w:p>
         </w:tc>
@@ -24075,6 +24168,9 @@
             <w:pPr>
               <w:pStyle w:val="Bang"/>
             </w:pPr>
+            <w:r>
+              <w:t>Done</w:t>
+            </w:r>
           </w:p>
         </w:tc>
         <w:tc>
@@ -24115,7 +24211,6 @@
           <w:p>
             <w:pPr>
               <w:pStyle w:val="Bang"/>
-              <w:jc w:val="center"/>
             </w:pPr>
             <w:r>
               <w:t>8</w:t>
@@ -24144,7 +24239,15 @@
               <w:pStyle w:val="Bang"/>
             </w:pPr>
             <w:r>
-              <w:t>VanTTC, DangVH</w:t>
+              <w:t>VanTTC</w:t>
+            </w:r>
+          </w:p>
+          <w:p>
+            <w:pPr>
+              <w:pStyle w:val="Bang"/>
+            </w:pPr>
+            <w:r>
+              <w:t>DangVH</w:t>
             </w:r>
           </w:p>
         </w:tc>
@@ -24157,7 +24260,16 @@
               <w:pStyle w:val="Bang"/>
             </w:pPr>
             <w:r>
-              <w:t>18-09-2016</w:t>
+              <w:t>09/</w:t>
+            </w:r>
+            <w:r>
+              <w:t>18</w:t>
+            </w:r>
+            <w:r>
+              <w:t>/</w:t>
+            </w:r>
+            <w:r>
+              <w:t>2016</w:t>
             </w:r>
           </w:p>
         </w:tc>
@@ -24169,6 +24281,9 @@
             <w:pPr>
               <w:pStyle w:val="Bang"/>
             </w:pPr>
+            <w:r>
+              <w:t>Done</w:t>
+            </w:r>
           </w:p>
         </w:tc>
         <w:tc>
@@ -24203,7 +24318,6 @@
           <w:p>
             <w:pPr>
               <w:pStyle w:val="Bang"/>
-              <w:jc w:val="center"/>
             </w:pPr>
             <w:r>
               <w:t>9</w:t>
@@ -24232,7 +24346,23 @@
               <w:pStyle w:val="Bang"/>
             </w:pPr>
             <w:r>
-              <w:t>VanTTC, DangVH. HuyenPT</w:t>
+              <w:t>VanTTC</w:t>
+            </w:r>
+          </w:p>
+          <w:p>
+            <w:pPr>
+              <w:pStyle w:val="Bang"/>
+            </w:pPr>
+            <w:r>
+              <w:t>DangVH</w:t>
+            </w:r>
+          </w:p>
+          <w:p>
+            <w:pPr>
+              <w:pStyle w:val="Bang"/>
+            </w:pPr>
+            <w:r>
+              <w:t>HuyenPT</w:t>
             </w:r>
           </w:p>
         </w:tc>
@@ -24245,10 +24375,17 @@
               <w:pStyle w:val="Bang"/>
             </w:pPr>
             <w:r>
-              <w:t>18-09-2016</w:t>
+              <w:t>09/</w:t>
             </w:r>
-            <w:bookmarkStart w:id="0" w:name="_GoBack"/>
-            <w:bookmarkEnd w:id="0"/>
+            <w:r>
+              <w:t>18</w:t>
+            </w:r>
+            <w:r>
+              <w:t>/</w:t>
+            </w:r>
+            <w:r>
+              <w:t>2016</w:t>
+            </w:r>
           </w:p>
         </w:tc>
         <w:tc>
@@ -24259,6 +24396,9 @@
             <w:pPr>
               <w:pStyle w:val="Bang"/>
             </w:pPr>
+            <w:r>
+              <w:t>Done</w:t>
+            </w:r>
           </w:p>
         </w:tc>
         <w:tc>
@@ -24293,7 +24433,6 @@
           <w:p>
             <w:pPr>
               <w:pStyle w:val="Bang"/>
-              <w:jc w:val="center"/>
             </w:pPr>
             <w:r>
               <w:t>10</w:t>
@@ -24335,7 +24474,16 @@
               <w:pStyle w:val="Bang"/>
             </w:pPr>
             <w:r>
-              <w:t>20-09-2016</w:t>
+              <w:t>09/</w:t>
+            </w:r>
+            <w:r>
+              <w:t>20</w:t>
+            </w:r>
+            <w:r>
+              <w:t>/</w:t>
+            </w:r>
+            <w:r>
+              <w:t>2016</w:t>
             </w:r>
           </w:p>
         </w:tc>
@@ -24347,6 +24495,9 @@
             <w:pPr>
               <w:pStyle w:val="Bang"/>
             </w:pPr>
+            <w:r>
+              <w:t>Done</w:t>
+            </w:r>
           </w:p>
         </w:tc>
         <w:tc>
@@ -24381,7 +24532,6 @@
           <w:p>
             <w:pPr>
               <w:pStyle w:val="Bang"/>
-              <w:jc w:val="center"/>
             </w:pPr>
             <w:r>
               <w:t>11</w:t>
@@ -24410,7 +24560,7 @@
               <w:pStyle w:val="Bang"/>
             </w:pPr>
             <w:r>
-              <w:t>VanTTC</w:t>
+              <w:t>HuyenPT</w:t>
             </w:r>
           </w:p>
         </w:tc>
@@ -24423,7 +24573,16 @@
               <w:pStyle w:val="Bang"/>
             </w:pPr>
             <w:r>
-              <w:t>20-09-2016</w:t>
+              <w:t>09/</w:t>
+            </w:r>
+            <w:r>
+              <w:t>20</w:t>
+            </w:r>
+            <w:r>
+              <w:t>/</w:t>
+            </w:r>
+            <w:r>
+              <w:t>2016</w:t>
             </w:r>
           </w:p>
         </w:tc>
@@ -24435,6 +24594,9 @@
             <w:pPr>
               <w:pStyle w:val="Bang"/>
             </w:pPr>
+            <w:r>
+              <w:t>Done</w:t>
+            </w:r>
           </w:p>
         </w:tc>
         <w:tc>
@@ -24472,6 +24634,20 @@
           <w:szCs w:val="22"/>
         </w:rPr>
       </w:pPr>
+    </w:p>
+    <w:p>
+      <w:pPr>
+        <w:spacing w:before="0" w:after="160" w:line="259" w:lineRule="auto"/>
+        <w:ind w:left="0"/>
+        <w:rPr>
+          <w:rFonts w:ascii="Times New Roman" w:hAnsi="Times New Roman"/>
+          <w:b/>
+          <w:color w:val="0D0D0D" w:themeColor="text1" w:themeTint="F2"/>
+          <w:kern w:val="28"/>
+          <w:sz w:val="22"/>
+          <w:szCs w:val="22"/>
+        </w:rPr>
+      </w:pPr>
       <w:r>
         <w:rPr>
           <w:rFonts w:ascii="Times New Roman" w:hAnsi="Times New Roman"/>
@@ -24479,6 +24655,27 @@
           <w:sz w:val="22"/>
           <w:szCs w:val="22"/>
         </w:rPr>
+        <w:br w:type="page"/>
+      </w:r>
+    </w:p>
+    <w:p>
+      <w:pPr>
+        <w:pStyle w:val="Heading1"/>
+        <w:rPr>
+          <w:rFonts w:ascii="Times New Roman" w:hAnsi="Times New Roman"/>
+          <w:color w:val="0D0D0D" w:themeColor="text1" w:themeTint="F2"/>
+          <w:sz w:val="22"/>
+          <w:szCs w:val="22"/>
+        </w:rPr>
+      </w:pPr>
+      <w:r>
+        <w:rPr>
+          <w:rFonts w:ascii="Times New Roman" w:hAnsi="Times New Roman"/>
+          <w:color w:val="0D0D0D" w:themeColor="text1" w:themeTint="F2"/>
+          <w:sz w:val="22"/>
+          <w:szCs w:val="22"/>
+        </w:rPr>
+        <w:lastRenderedPageBreak/>
         <w:t>Tasks planned for next period</w:t>
       </w:r>
     </w:p>
@@ -24490,16 +24687,16 @@
         <w:tblLook w:val="0000" w:firstRow="0" w:lastRow="0" w:firstColumn="0" w:lastColumn="0" w:noHBand="0" w:noVBand="0"/>
       </w:tblPr>
       <w:tblGrid>
-        <w:gridCol w:w="2790"/>
-        <w:gridCol w:w="2160"/>
+        <w:gridCol w:w="3348"/>
+        <w:gridCol w:w="1602"/>
         <w:gridCol w:w="2070"/>
         <w:gridCol w:w="2340"/>
       </w:tblGrid>
       <w:tr>
         <w:tc>
           <w:tcPr>
-            <w:tcW w:w="2790" w:type="dxa"/>
-            <w:shd w:val="clear" w:color="auto" w:fill="9CC2E5" w:themeFill="accent1" w:themeFillTint="99"/>
+            <w:tcW w:w="3348" w:type="dxa"/>
+            <w:shd w:val="clear" w:color="auto" w:fill="70AD47" w:themeFill="accent6"/>
           </w:tcPr>
           <w:p>
             <w:pPr>
@@ -24512,8 +24709,8 @@
         </w:tc>
         <w:tc>
           <w:tcPr>
-            <w:tcW w:w="2160" w:type="dxa"/>
-            <w:shd w:val="clear" w:color="auto" w:fill="9CC2E5" w:themeFill="accent1" w:themeFillTint="99"/>
+            <w:tcW w:w="1602" w:type="dxa"/>
+            <w:shd w:val="clear" w:color="auto" w:fill="70AD47" w:themeFill="accent6"/>
           </w:tcPr>
           <w:p>
             <w:pPr>
@@ -24527,7 +24724,7 @@
         <w:tc>
           <w:tcPr>
             <w:tcW w:w="2070" w:type="dxa"/>
-            <w:shd w:val="clear" w:color="auto" w:fill="9CC2E5" w:themeFill="accent1" w:themeFillTint="99"/>
+            <w:shd w:val="clear" w:color="auto" w:fill="70AD47" w:themeFill="accent6"/>
           </w:tcPr>
           <w:p>
             <w:pPr>
@@ -24541,7 +24738,7 @@
         <w:tc>
           <w:tcPr>
             <w:tcW w:w="2340" w:type="dxa"/>
-            <w:shd w:val="clear" w:color="auto" w:fill="9CC2E5" w:themeFill="accent1" w:themeFillTint="99"/>
+            <w:shd w:val="clear" w:color="auto" w:fill="70AD47" w:themeFill="accent6"/>
           </w:tcPr>
           <w:p>
             <w:pPr>
@@ -24556,7 +24753,7 @@
       <w:tr>
         <w:tc>
           <w:tcPr>
-            <w:tcW w:w="2790" w:type="dxa"/>
+            <w:tcW w:w="3348" w:type="dxa"/>
           </w:tcPr>
           <w:p>
             <w:pPr>
@@ -24569,12 +24766,31 @@
         </w:tc>
         <w:tc>
           <w:tcPr>
-            <w:tcW w:w="2160" w:type="dxa"/>
+            <w:tcW w:w="1602" w:type="dxa"/>
           </w:tcPr>
           <w:p>
             <w:pPr>
               <w:pStyle w:val="Bang"/>
             </w:pPr>
+            <w:r>
+              <w:t>VanTTC</w:t>
+            </w:r>
+          </w:p>
+          <w:p>
+            <w:pPr>
+              <w:pStyle w:val="Bang"/>
+            </w:pPr>
+            <w:r>
+              <w:t>YenNTH</w:t>
+            </w:r>
+          </w:p>
+          <w:p>
+            <w:pPr>
+              <w:pStyle w:val="Bang"/>
+            </w:pPr>
+            <w:r>
+              <w:t>HaiCM</w:t>
+            </w:r>
           </w:p>
         </w:tc>
         <w:tc>
@@ -24588,6 +24804,12 @@
                 <w:lang w:eastAsia="ja-JP"/>
               </w:rPr>
             </w:pPr>
+            <w:r>
+              <w:rPr>
+                <w:lang w:eastAsia="ja-JP"/>
+              </w:rPr>
+              <w:t>10/05/2016</w:t>
+            </w:r>
           </w:p>
         </w:tc>
         <w:tc>
@@ -24601,32 +24823,57 @@
                 <w:lang w:eastAsia="ja-JP"/>
               </w:rPr>
             </w:pPr>
+            <w:r>
+              <w:rPr>
+                <w:lang w:eastAsia="ja-JP"/>
+              </w:rPr>
+              <w:t>10/05</w:t>
+            </w:r>
+            <w:r>
+              <w:rPr>
+                <w:lang w:eastAsia="ja-JP"/>
+              </w:rPr>
+              <w:t>/2016</w:t>
+            </w:r>
           </w:p>
         </w:tc>
       </w:tr>
       <w:tr>
         <w:tc>
           <w:tcPr>
-            <w:tcW w:w="2790" w:type="dxa"/>
+            <w:tcW w:w="3348" w:type="dxa"/>
           </w:tcPr>
           <w:p>
             <w:pPr>
               <w:pStyle w:val="Bang"/>
             </w:pPr>
             <w:r>
-              <w:lastRenderedPageBreak/>
               <w:t>Create Demo</w:t>
+            </w:r>
+            <w:r>
+              <w:t xml:space="preserve"> for input data feature (slider, publisher, book management)</w:t>
             </w:r>
           </w:p>
         </w:tc>
         <w:tc>
           <w:tcPr>
-            <w:tcW w:w="2160" w:type="dxa"/>
+            <w:tcW w:w="1602" w:type="dxa"/>
           </w:tcPr>
           <w:p>
             <w:pPr>
               <w:pStyle w:val="Bang"/>
             </w:pPr>
+            <w:r>
+              <w:t>DangVH</w:t>
+            </w:r>
+          </w:p>
+          <w:p>
+            <w:pPr>
+              <w:pStyle w:val="Bang"/>
+            </w:pPr>
+            <w:r>
+              <w:t>HuyenPT</w:t>
+            </w:r>
           </w:p>
         </w:tc>
         <w:tc>
@@ -24637,6 +24884,12 @@
             <w:pPr>
               <w:pStyle w:val="Bang"/>
             </w:pPr>
+            <w:r>
+              <w:rPr>
+                <w:lang w:eastAsia="ja-JP"/>
+              </w:rPr>
+              <w:t>10/10/2016</w:t>
+            </w:r>
           </w:p>
         </w:tc>
         <w:tc>
@@ -24647,13 +24900,19 @@
             <w:pPr>
               <w:pStyle w:val="Bang"/>
             </w:pPr>
+            <w:r>
+              <w:rPr>
+                <w:lang w:eastAsia="ja-JP"/>
+              </w:rPr>
+              <w:t>10/10/2016</w:t>
+            </w:r>
           </w:p>
         </w:tc>
       </w:tr>
       <w:tr>
         <w:tc>
           <w:tcPr>
-            <w:tcW w:w="2790" w:type="dxa"/>
+            <w:tcW w:w="3348" w:type="dxa"/>
           </w:tcPr>
           <w:p>
             <w:pPr>
@@ -24662,16 +24921,30 @@
             <w:r>
               <w:t>Research development technology</w:t>
             </w:r>
+            <w:r>
+              <w:t xml:space="preserve"> (cloudinary)</w:t>
+            </w:r>
           </w:p>
         </w:tc>
         <w:tc>
           <w:tcPr>
-            <w:tcW w:w="2160" w:type="dxa"/>
+            <w:tcW w:w="1602" w:type="dxa"/>
           </w:tcPr>
           <w:p>
             <w:pPr>
               <w:pStyle w:val="Bang"/>
             </w:pPr>
+            <w:r>
+              <w:t>DangVH</w:t>
+            </w:r>
+          </w:p>
+          <w:p>
+            <w:pPr>
+              <w:pStyle w:val="Bang"/>
+            </w:pPr>
+            <w:r>
+              <w:t>HuyenPT</w:t>
+            </w:r>
           </w:p>
         </w:tc>
         <w:tc>
@@ -24682,6 +24955,12 @@
             <w:pPr>
               <w:pStyle w:val="Bang"/>
             </w:pPr>
+            <w:r>
+              <w:rPr>
+                <w:lang w:eastAsia="ja-JP"/>
+              </w:rPr>
+              <w:t>10/05/2016</w:t>
+            </w:r>
           </w:p>
         </w:tc>
         <w:tc>
@@ -24692,13 +24971,19 @@
             <w:pPr>
               <w:pStyle w:val="Bang"/>
             </w:pPr>
+            <w:r>
+              <w:rPr>
+                <w:lang w:eastAsia="ja-JP"/>
+              </w:rPr>
+              <w:t>10/10/2016</w:t>
+            </w:r>
           </w:p>
         </w:tc>
       </w:tr>
       <w:tr>
         <w:tc>
           <w:tcPr>
-            <w:tcW w:w="2790" w:type="dxa"/>
+            <w:tcW w:w="3348" w:type="dxa"/>
           </w:tcPr>
           <w:p>
             <w:pPr>
@@ -24711,12 +24996,15 @@
         </w:tc>
         <w:tc>
           <w:tcPr>
-            <w:tcW w:w="2160" w:type="dxa"/>
+            <w:tcW w:w="1602" w:type="dxa"/>
           </w:tcPr>
           <w:p>
             <w:pPr>
               <w:pStyle w:val="Bang"/>
             </w:pPr>
+            <w:r>
+              <w:t>HuyenPT</w:t>
+            </w:r>
           </w:p>
         </w:tc>
         <w:tc>
@@ -24730,6 +25018,12 @@
                 <w:lang w:eastAsia="ja-JP"/>
               </w:rPr>
             </w:pPr>
+            <w:r>
+              <w:rPr>
+                <w:lang w:eastAsia="ja-JP"/>
+              </w:rPr>
+              <w:t>10/05/2016</w:t>
+            </w:r>
           </w:p>
         </w:tc>
         <w:tc>
@@ -24743,13 +25037,19 @@
                 <w:lang w:eastAsia="ja-JP"/>
               </w:rPr>
             </w:pPr>
+            <w:r>
+              <w:rPr>
+                <w:lang w:eastAsia="ja-JP"/>
+              </w:rPr>
+              <w:t>10/05/2016</w:t>
+            </w:r>
           </w:p>
         </w:tc>
       </w:tr>
       <w:tr>
         <w:tc>
           <w:tcPr>
-            <w:tcW w:w="2790" w:type="dxa"/>
+            <w:tcW w:w="3348" w:type="dxa"/>
           </w:tcPr>
           <w:p>
             <w:pPr>
@@ -24762,12 +25062,15 @@
         </w:tc>
         <w:tc>
           <w:tcPr>
-            <w:tcW w:w="2160" w:type="dxa"/>
+            <w:tcW w:w="1602" w:type="dxa"/>
           </w:tcPr>
           <w:p>
             <w:pPr>
               <w:pStyle w:val="Bang"/>
             </w:pPr>
+            <w:r>
+              <w:t>VanTTC</w:t>
+            </w:r>
           </w:p>
         </w:tc>
         <w:tc>
@@ -24781,6 +25084,12 @@
                 <w:lang w:eastAsia="ja-JP"/>
               </w:rPr>
             </w:pPr>
+            <w:r>
+              <w:rPr>
+                <w:lang w:eastAsia="ja-JP"/>
+              </w:rPr>
+              <w:t>10/12/2016</w:t>
+            </w:r>
           </w:p>
         </w:tc>
         <w:tc>
@@ -24794,13 +25103,19 @@
                 <w:lang w:eastAsia="ja-JP"/>
               </w:rPr>
             </w:pPr>
+            <w:r>
+              <w:rPr>
+                <w:lang w:eastAsia="ja-JP"/>
+              </w:rPr>
+              <w:t>10/12/2016</w:t>
+            </w:r>
           </w:p>
         </w:tc>
       </w:tr>
       <w:tr>
         <w:tc>
           <w:tcPr>
-            <w:tcW w:w="2790" w:type="dxa"/>
+            <w:tcW w:w="3348" w:type="dxa"/>
           </w:tcPr>
           <w:p>
             <w:pPr>
@@ -24813,12 +25128,15 @@
         </w:tc>
         <w:tc>
           <w:tcPr>
-            <w:tcW w:w="2160" w:type="dxa"/>
+            <w:tcW w:w="1602" w:type="dxa"/>
           </w:tcPr>
           <w:p>
             <w:pPr>
               <w:pStyle w:val="Bang"/>
             </w:pPr>
+            <w:r>
+              <w:t>YenNTH</w:t>
+            </w:r>
           </w:p>
         </w:tc>
         <w:tc>
@@ -24832,6 +25150,12 @@
                 <w:lang w:eastAsia="ja-JP"/>
               </w:rPr>
             </w:pPr>
+            <w:r>
+              <w:rPr>
+                <w:lang w:eastAsia="ja-JP"/>
+              </w:rPr>
+              <w:t>10/12/2016</w:t>
+            </w:r>
           </w:p>
         </w:tc>
         <w:tc>
@@ -24845,13 +25169,19 @@
                 <w:lang w:eastAsia="ja-JP"/>
               </w:rPr>
             </w:pPr>
+            <w:r>
+              <w:rPr>
+                <w:lang w:eastAsia="ja-JP"/>
+              </w:rPr>
+              <w:t>10/12/2016</w:t>
+            </w:r>
           </w:p>
         </w:tc>
       </w:tr>
       <w:tr>
         <w:tc>
           <w:tcPr>
-            <w:tcW w:w="2790" w:type="dxa"/>
+            <w:tcW w:w="3348" w:type="dxa"/>
           </w:tcPr>
           <w:p>
             <w:pPr>
@@ -24864,12 +25194,15 @@
         </w:tc>
         <w:tc>
           <w:tcPr>
-            <w:tcW w:w="2160" w:type="dxa"/>
+            <w:tcW w:w="1602" w:type="dxa"/>
           </w:tcPr>
           <w:p>
             <w:pPr>
               <w:pStyle w:val="Bang"/>
             </w:pPr>
+            <w:r>
+              <w:t>VanTTC</w:t>
+            </w:r>
           </w:p>
         </w:tc>
         <w:tc>
@@ -24883,6 +25216,12 @@
                 <w:lang w:eastAsia="ja-JP"/>
               </w:rPr>
             </w:pPr>
+            <w:r>
+              <w:rPr>
+                <w:lang w:eastAsia="ja-JP"/>
+              </w:rPr>
+              <w:t>10/06//2016</w:t>
+            </w:r>
           </w:p>
         </w:tc>
         <w:tc>
@@ -24896,13 +25235,19 @@
                 <w:lang w:eastAsia="ja-JP"/>
               </w:rPr>
             </w:pPr>
+            <w:r>
+              <w:rPr>
+                <w:lang w:eastAsia="ja-JP"/>
+              </w:rPr>
+              <w:t>10/06//2016</w:t>
+            </w:r>
           </w:p>
         </w:tc>
       </w:tr>
       <w:tr>
         <w:tc>
           <w:tcPr>
-            <w:tcW w:w="2790" w:type="dxa"/>
+            <w:tcW w:w="3348" w:type="dxa"/>
           </w:tcPr>
           <w:p>
             <w:pPr>
@@ -24915,12 +25260,23 @@
         </w:tc>
         <w:tc>
           <w:tcPr>
-            <w:tcW w:w="2160" w:type="dxa"/>
+            <w:tcW w:w="1602" w:type="dxa"/>
           </w:tcPr>
           <w:p>
             <w:pPr>
               <w:pStyle w:val="Bang"/>
             </w:pPr>
+            <w:r>
+              <w:t>HuyenPT</w:t>
+            </w:r>
+          </w:p>
+          <w:p>
+            <w:pPr>
+              <w:pStyle w:val="Bang"/>
+            </w:pPr>
+            <w:r>
+              <w:t>VanTTC</w:t>
+            </w:r>
           </w:p>
         </w:tc>
         <w:tc>
@@ -24934,6 +25290,12 @@
                 <w:lang w:eastAsia="ja-JP"/>
               </w:rPr>
             </w:pPr>
+            <w:r>
+              <w:rPr>
+                <w:lang w:eastAsia="ja-JP"/>
+              </w:rPr>
+              <w:t>10/12/2016</w:t>
+            </w:r>
           </w:p>
         </w:tc>
         <w:tc>
@@ -24947,13 +25309,19 @@
                 <w:lang w:eastAsia="ja-JP"/>
               </w:rPr>
             </w:pPr>
+            <w:r>
+              <w:rPr>
+                <w:lang w:eastAsia="ja-JP"/>
+              </w:rPr>
+              <w:t>10/12/2016</w:t>
+            </w:r>
           </w:p>
         </w:tc>
       </w:tr>
       <w:tr>
         <w:tc>
           <w:tcPr>
-            <w:tcW w:w="2790" w:type="dxa"/>
+            <w:tcW w:w="3348" w:type="dxa"/>
           </w:tcPr>
           <w:p>
             <w:pPr>
@@ -24966,12 +25334,15 @@
         </w:tc>
         <w:tc>
           <w:tcPr>
-            <w:tcW w:w="2160" w:type="dxa"/>
+            <w:tcW w:w="1602" w:type="dxa"/>
           </w:tcPr>
           <w:p>
             <w:pPr>
               <w:pStyle w:val="Bang"/>
             </w:pPr>
+            <w:r>
+              <w:t>HuyenPT</w:t>
+            </w:r>
           </w:p>
         </w:tc>
         <w:tc>
@@ -24985,6 +25356,14 @@
                 <w:lang w:eastAsia="ja-JP"/>
               </w:rPr>
             </w:pPr>
+            <w:r>
+              <w:rPr>
+                <w:lang w:eastAsia="ja-JP"/>
+              </w:rPr>
+              <w:t>10/12/2016</w:t>
+            </w:r>
+            <w:bookmarkStart w:id="0" w:name="_GoBack"/>
+            <w:bookmarkEnd w:id="0"/>
           </w:p>
         </w:tc>
         <w:tc>
@@ -24998,13 +25377,19 @@
                 <w:lang w:eastAsia="ja-JP"/>
               </w:rPr>
             </w:pPr>
+            <w:r>
+              <w:rPr>
+                <w:lang w:eastAsia="ja-JP"/>
+              </w:rPr>
+              <w:t>10/12/2016</w:t>
+            </w:r>
           </w:p>
         </w:tc>
       </w:tr>
       <w:tr>
         <w:tc>
           <w:tcPr>
-            <w:tcW w:w="2790" w:type="dxa"/>
+            <w:tcW w:w="3348" w:type="dxa"/>
           </w:tcPr>
           <w:p>
             <w:pPr>
@@ -25017,12 +25402,15 @@
         </w:tc>
         <w:tc>
           <w:tcPr>
-            <w:tcW w:w="2160" w:type="dxa"/>
+            <w:tcW w:w="1602" w:type="dxa"/>
           </w:tcPr>
           <w:p>
             <w:pPr>
               <w:pStyle w:val="Bang"/>
             </w:pPr>
+            <w:r>
+              <w:t>HuyenPT</w:t>
+            </w:r>
           </w:p>
         </w:tc>
         <w:tc>
@@ -25036,6 +25424,12 @@
                 <w:lang w:eastAsia="ja-JP"/>
               </w:rPr>
             </w:pPr>
+            <w:r>
+              <w:rPr>
+                <w:lang w:eastAsia="ja-JP"/>
+              </w:rPr>
+              <w:t>10/12/2016</w:t>
+            </w:r>
           </w:p>
         </w:tc>
         <w:tc>
@@ -25049,6 +25443,12 @@
                 <w:lang w:eastAsia="ja-JP"/>
               </w:rPr>
             </w:pPr>
+            <w:r>
+              <w:rPr>
+                <w:lang w:eastAsia="ja-JP"/>
+              </w:rPr>
+              <w:t>10/12/2016</w:t>
+            </w:r>
           </w:p>
         </w:tc>
       </w:tr>
@@ -25174,6 +25574,18 @@
           <w:lang w:eastAsia="ja-JP"/>
         </w:rPr>
       </w:pPr>
+      <w:r>
+        <w:rPr>
+          <w:rFonts w:ascii="Times New Roman" w:hAnsi="Times New Roman"/>
+          <w:b/>
+          <w:i/>
+          <w:color w:val="0D0D0D" w:themeColor="text1" w:themeTint="F2"/>
+          <w:sz w:val="22"/>
+          <w:szCs w:val="22"/>
+          <w:lang w:eastAsia="ja-JP"/>
+        </w:rPr>
+        <w:t>Phạm Thị Huyền</w:t>
+      </w:r>
     </w:p>
     <w:p>
       <w:pPr>
@@ -25188,6 +25600,7 @@
     <w:p>
       <w:pPr>
         <w:rPr>
+          <w:rFonts w:ascii="Times New Roman" w:hAnsi="Times New Roman"/>
           <w:color w:val="0D0D0D" w:themeColor="text1" w:themeTint="F2"/>
         </w:rPr>
       </w:pPr>
@@ -25261,7 +25674,7 @@
           <w:rPr>
             <w:noProof/>
           </w:rPr>
-          <w:t>2</w:t>
+          <w:t>3</w:t>
         </w:r>
         <w:r>
           <w:rPr>
@@ -26063,14 +26476,14 @@
     <w:name w:val="Bang"/>
     <w:basedOn w:val="Header"/>
     <w:autoRedefine/>
-    <w:rsid w:val="00844F4D"/>
+    <w:rsid w:val="00103ED8"/>
     <w:pPr>
       <w:tabs>
         <w:tab w:val="clear" w:pos="4680"/>
         <w:tab w:val="clear" w:pos="9360"/>
       </w:tabs>
       <w:spacing w:before="80" w:after="80"/>
-      <w:ind w:left="0"/>
+      <w:ind w:left="0" w:right="-198"/>
     </w:pPr>
     <w:rPr>
       <w:rFonts w:ascii="Times New Roman" w:hAnsi="Times New Roman"/>
@@ -26103,16 +26516,12 @@
   <w:style w:type="paragraph" w:customStyle="1" w:styleId="HeadingLv1">
     <w:name w:val="Heading Lv1"/>
     <w:autoRedefine/>
-    <w:rsid w:val="006B3031"/>
+    <w:rsid w:val="005767CA"/>
     <w:pPr>
       <w:spacing w:before="80" w:after="80" w:line="240" w:lineRule="auto"/>
     </w:pPr>
     <w:rPr>
-      <w:rFonts w:ascii="Tahoma" w:eastAsia="MS Mincho" w:hAnsi="Tahoma" w:cs="Times New Roman"/>
-      <w:b/>
-      <w:color w:val="6E2500"/>
-      <w:sz w:val="18"/>
-      <w:szCs w:val="20"/>
+      <w:rFonts w:ascii="Times New Roman" w:eastAsia="MS Mincho" w:hAnsi="Times New Roman" w:cs="Times New Roman"/>
       <w:lang w:eastAsia="en-US"/>
     </w:rPr>
   </w:style>
@@ -26206,7 +26615,6 @@
     <w:tblPr>
       <w:tblStyleRowBandSize w:val="1"/>
       <w:tblStyleColBandSize w:val="1"/>
-      <w:tblInd w:w="0" w:type="dxa"/>
       <w:tblBorders>
         <w:top w:val="single" w:sz="4" w:space="0" w:color="BFBFBF" w:themeColor="background1" w:themeShade="BF"/>
         <w:left w:val="single" w:sz="4" w:space="0" w:color="BFBFBF" w:themeColor="background1" w:themeShade="BF"/>
@@ -26215,12 +26623,6 @@
         <w:insideH w:val="single" w:sz="4" w:space="0" w:color="BFBFBF" w:themeColor="background1" w:themeShade="BF"/>
         <w:insideV w:val="single" w:sz="4" w:space="0" w:color="BFBFBF" w:themeColor="background1" w:themeShade="BF"/>
       </w:tblBorders>
-      <w:tblCellMar>
-        <w:top w:w="0" w:type="dxa"/>
-        <w:left w:w="108" w:type="dxa"/>
-        <w:bottom w:w="0" w:type="dxa"/>
-        <w:right w:w="108" w:type="dxa"/>
-      </w:tblCellMar>
     </w:tblPr>
     <w:tblStylePr w:type="firstRow">
       <w:rPr>
@@ -26276,17 +26678,10 @@
     <w:tblPr>
       <w:tblStyleRowBandSize w:val="1"/>
       <w:tblStyleColBandSize w:val="1"/>
-      <w:tblInd w:w="0" w:type="dxa"/>
       <w:tblBorders>
         <w:top w:val="single" w:sz="4" w:space="0" w:color="7F7F7F" w:themeColor="text1" w:themeTint="80"/>
         <w:bottom w:val="single" w:sz="4" w:space="0" w:color="7F7F7F" w:themeColor="text1" w:themeTint="80"/>
       </w:tblBorders>
-      <w:tblCellMar>
-        <w:top w:w="0" w:type="dxa"/>
-        <w:left w:w="108" w:type="dxa"/>
-        <w:bottom w:w="0" w:type="dxa"/>
-        <w:right w:w="108" w:type="dxa"/>
-      </w:tblCellMar>
     </w:tblPr>
     <w:tblStylePr w:type="firstRow">
       <w:rPr>
@@ -26361,7 +26756,6 @@
       <w:spacing w:after="0" w:line="240" w:lineRule="auto"/>
     </w:pPr>
     <w:tblPr>
-      <w:tblInd w:w="0" w:type="dxa"/>
       <w:tblBorders>
         <w:top w:val="single" w:sz="4" w:space="0" w:color="BFBFBF" w:themeColor="background1" w:themeShade="BF"/>
         <w:left w:val="single" w:sz="4" w:space="0" w:color="BFBFBF" w:themeColor="background1" w:themeShade="BF"/>
@@ -26370,12 +26764,6 @@
         <w:insideH w:val="single" w:sz="4" w:space="0" w:color="BFBFBF" w:themeColor="background1" w:themeShade="BF"/>
         <w:insideV w:val="single" w:sz="4" w:space="0" w:color="BFBFBF" w:themeColor="background1" w:themeShade="BF"/>
       </w:tblBorders>
-      <w:tblCellMar>
-        <w:top w:w="0" w:type="dxa"/>
-        <w:left w:w="108" w:type="dxa"/>
-        <w:bottom w:w="0" w:type="dxa"/>
-        <w:right w:w="108" w:type="dxa"/>
-      </w:tblCellMar>
     </w:tblPr>
   </w:style>
   <w:style w:type="table" w:styleId="TableGrid">
@@ -26387,7 +26775,6 @@
       <w:spacing w:after="0" w:line="240" w:lineRule="auto"/>
     </w:pPr>
     <w:tblPr>
-      <w:tblInd w:w="0" w:type="dxa"/>
       <w:tblBorders>
         <w:top w:val="single" w:sz="4" w:space="0" w:color="auto"/>
         <w:left w:val="single" w:sz="4" w:space="0" w:color="auto"/>
@@ -26396,12 +26783,6 @@
         <w:insideH w:val="single" w:sz="4" w:space="0" w:color="auto"/>
         <w:insideV w:val="single" w:sz="4" w:space="0" w:color="auto"/>
       </w:tblBorders>
-      <w:tblCellMar>
-        <w:top w:w="0" w:type="dxa"/>
-        <w:left w:w="108" w:type="dxa"/>
-        <w:bottom w:w="0" w:type="dxa"/>
-        <w:right w:w="108" w:type="dxa"/>
-      </w:tblCellMar>
     </w:tblPr>
   </w:style>
   <w:style w:type="paragraph" w:customStyle="1" w:styleId="bang0">
@@ -26987,14 +27368,14 @@
     <w:name w:val="Bang"/>
     <w:basedOn w:val="Header"/>
     <w:autoRedefine/>
-    <w:rsid w:val="00844F4D"/>
+    <w:rsid w:val="00103ED8"/>
     <w:pPr>
       <w:tabs>
         <w:tab w:val="clear" w:pos="4680"/>
         <w:tab w:val="clear" w:pos="9360"/>
       </w:tabs>
       <w:spacing w:before="80" w:after="80"/>
-      <w:ind w:left="0"/>
+      <w:ind w:left="0" w:right="-198"/>
     </w:pPr>
     <w:rPr>
       <w:rFonts w:ascii="Times New Roman" w:hAnsi="Times New Roman"/>
@@ -27027,16 +27408,12 @@
   <w:style w:type="paragraph" w:customStyle="1" w:styleId="HeadingLv1">
     <w:name w:val="Heading Lv1"/>
     <w:autoRedefine/>
-    <w:rsid w:val="006B3031"/>
+    <w:rsid w:val="005767CA"/>
     <w:pPr>
       <w:spacing w:before="80" w:after="80" w:line="240" w:lineRule="auto"/>
     </w:pPr>
     <w:rPr>
-      <w:rFonts w:ascii="Tahoma" w:eastAsia="MS Mincho" w:hAnsi="Tahoma" w:cs="Times New Roman"/>
-      <w:b/>
-      <w:color w:val="6E2500"/>
-      <w:sz w:val="18"/>
-      <w:szCs w:val="20"/>
+      <w:rFonts w:ascii="Times New Roman" w:eastAsia="MS Mincho" w:hAnsi="Times New Roman" w:cs="Times New Roman"/>
       <w:lang w:eastAsia="en-US"/>
     </w:rPr>
   </w:style>
@@ -27130,7 +27507,6 @@
     <w:tblPr>
       <w:tblStyleRowBandSize w:val="1"/>
       <w:tblStyleColBandSize w:val="1"/>
-      <w:tblInd w:w="0" w:type="dxa"/>
       <w:tblBorders>
         <w:top w:val="single" w:sz="4" w:space="0" w:color="BFBFBF" w:themeColor="background1" w:themeShade="BF"/>
         <w:left w:val="single" w:sz="4" w:space="0" w:color="BFBFBF" w:themeColor="background1" w:themeShade="BF"/>
@@ -27139,12 +27515,6 @@
         <w:insideH w:val="single" w:sz="4" w:space="0" w:color="BFBFBF" w:themeColor="background1" w:themeShade="BF"/>
         <w:insideV w:val="single" w:sz="4" w:space="0" w:color="BFBFBF" w:themeColor="background1" w:themeShade="BF"/>
       </w:tblBorders>
-      <w:tblCellMar>
-        <w:top w:w="0" w:type="dxa"/>
-        <w:left w:w="108" w:type="dxa"/>
-        <w:bottom w:w="0" w:type="dxa"/>
-        <w:right w:w="108" w:type="dxa"/>
-      </w:tblCellMar>
     </w:tblPr>
     <w:tblStylePr w:type="firstRow">
       <w:rPr>
@@ -27200,17 +27570,10 @@
     <w:tblPr>
       <w:tblStyleRowBandSize w:val="1"/>
       <w:tblStyleColBandSize w:val="1"/>
-      <w:tblInd w:w="0" w:type="dxa"/>
       <w:tblBorders>
         <w:top w:val="single" w:sz="4" w:space="0" w:color="7F7F7F" w:themeColor="text1" w:themeTint="80"/>
         <w:bottom w:val="single" w:sz="4" w:space="0" w:color="7F7F7F" w:themeColor="text1" w:themeTint="80"/>
       </w:tblBorders>
-      <w:tblCellMar>
-        <w:top w:w="0" w:type="dxa"/>
-        <w:left w:w="108" w:type="dxa"/>
-        <w:bottom w:w="0" w:type="dxa"/>
-        <w:right w:w="108" w:type="dxa"/>
-      </w:tblCellMar>
     </w:tblPr>
     <w:tblStylePr w:type="firstRow">
       <w:rPr>
@@ -27285,7 +27648,6 @@
       <w:spacing w:after="0" w:line="240" w:lineRule="auto"/>
     </w:pPr>
     <w:tblPr>
-      <w:tblInd w:w="0" w:type="dxa"/>
       <w:tblBorders>
         <w:top w:val="single" w:sz="4" w:space="0" w:color="BFBFBF" w:themeColor="background1" w:themeShade="BF"/>
         <w:left w:val="single" w:sz="4" w:space="0" w:color="BFBFBF" w:themeColor="background1" w:themeShade="BF"/>
@@ -27294,12 +27656,6 @@
         <w:insideH w:val="single" w:sz="4" w:space="0" w:color="BFBFBF" w:themeColor="background1" w:themeShade="BF"/>
         <w:insideV w:val="single" w:sz="4" w:space="0" w:color="BFBFBF" w:themeColor="background1" w:themeShade="BF"/>
       </w:tblBorders>
-      <w:tblCellMar>
-        <w:top w:w="0" w:type="dxa"/>
-        <w:left w:w="108" w:type="dxa"/>
-        <w:bottom w:w="0" w:type="dxa"/>
-        <w:right w:w="108" w:type="dxa"/>
-      </w:tblCellMar>
     </w:tblPr>
   </w:style>
   <w:style w:type="table" w:styleId="TableGrid">
@@ -27311,7 +27667,6 @@
       <w:spacing w:after="0" w:line="240" w:lineRule="auto"/>
     </w:pPr>
     <w:tblPr>
-      <w:tblInd w:w="0" w:type="dxa"/>
       <w:tblBorders>
         <w:top w:val="single" w:sz="4" w:space="0" w:color="auto"/>
         <w:left w:val="single" w:sz="4" w:space="0" w:color="auto"/>
@@ -27320,12 +27675,6 @@
         <w:insideH w:val="single" w:sz="4" w:space="0" w:color="auto"/>
         <w:insideV w:val="single" w:sz="4" w:space="0" w:color="auto"/>
       </w:tblBorders>
-      <w:tblCellMar>
-        <w:top w:w="0" w:type="dxa"/>
-        <w:left w:w="108" w:type="dxa"/>
-        <w:bottom w:w="0" w:type="dxa"/>
-        <w:right w:w="108" w:type="dxa"/>
-      </w:tblCellMar>
     </w:tblPr>
   </w:style>
   <w:style w:type="paragraph" w:customStyle="1" w:styleId="bang0">
@@ -27605,7 +27954,7 @@
   <a:extraClrSchemeLst/>
   <a:extLst>
     <a:ext uri="{05A4C25C-085E-4340-85A3-A5531E510DB2}">
-      <thm15:themeFamily xmlns:thm15="http://schemas.microsoft.com/office/thememl/2012/main" xmlns="" name="Office Theme" id="{62F939B6-93AF-4DB8-9C6B-D6C7DFDC589F}" vid="{4A3C46E8-61CC-4603-A589-7422A47A8E4A}"/>
+      <thm15:themeFamily xmlns="" xmlns:thm15="http://schemas.microsoft.com/office/thememl/2012/main" name="Office Theme" id="{62F939B6-93AF-4DB8-9C6B-D6C7DFDC589F}" vid="{4A3C46E8-61CC-4603-A589-7422A47A8E4A}"/>
     </a:ext>
   </a:extLst>
 </a:theme>

</xml_diff>